<commit_message>
update report and presentaion
</commit_message>
<xml_diff>
--- a/דוחות/התקדמות פרויקט/מלל של התקדמות פרויקט גמר.docx
+++ b/דוחות/התקדמות פרויקט/מלל של התקדמות פרויקט גמר.docx
@@ -205,8 +205,20 @@
                 <w:sz w:val="28"/>
                 <w:szCs w:val="28"/>
               </w:rPr>
-              <w:t>Shimshon Polak</w:t>
+              <w:t xml:space="preserve">Shimshon </w:t>
             </w:r>
+            <w:proofErr w:type="spellStart"/>
+            <w:r>
+              <w:rPr>
+                <w:rFonts w:ascii="Arial" w:hAnsi="Arial"/>
+                <w:b/>
+                <w:bCs/>
+                <w:sz w:val="28"/>
+                <w:szCs w:val="28"/>
+              </w:rPr>
+              <w:t>Polak</w:t>
+            </w:r>
+            <w:proofErr w:type="spellEnd"/>
           </w:p>
           <w:p>
             <w:pPr>
@@ -417,6 +429,7 @@
               </w:rPr>
               <w:t xml:space="preserve">שם הסטודנט באנגלית: </w:t>
             </w:r>
+            <w:proofErr w:type="spellStart"/>
             <w:r>
               <w:rPr>
                 <w:rFonts w:ascii="Arial" w:hAnsi="Arial" w:cs="Arial"/>
@@ -425,7 +438,18 @@
                 <w:sz w:val="28"/>
                 <w:szCs w:val="28"/>
               </w:rPr>
-              <w:t>Eliachar Feig</w:t>
+              <w:t>Eliachar</w:t>
+            </w:r>
+            <w:proofErr w:type="spellEnd"/>
+            <w:r>
+              <w:rPr>
+                <w:rFonts w:ascii="Arial" w:hAnsi="Arial" w:cs="Arial"/>
+                <w:b/>
+                <w:bCs/>
+                <w:sz w:val="28"/>
+                <w:szCs w:val="28"/>
+              </w:rPr>
+              <w:t xml:space="preserve"> Feig</w:t>
             </w:r>
           </w:p>
           <w:p>
@@ -625,8 +649,19 @@
                 <w:szCs w:val="28"/>
                 <w:rtl/>
               </w:rPr>
-              <w:t xml:space="preserve"> אסף וינריב</w:t>
+              <w:t xml:space="preserve"> אסף </w:t>
             </w:r>
+            <w:proofErr w:type="spellStart"/>
+            <w:r>
+              <w:rPr>
+                <w:rFonts w:ascii="Arial" w:hAnsi="Arial" w:cs="Arial" w:hint="cs"/>
+                <w:sz w:val="28"/>
+                <w:szCs w:val="28"/>
+                <w:rtl/>
+              </w:rPr>
+              <w:t>וינריב</w:t>
+            </w:r>
+            <w:proofErr w:type="spellEnd"/>
           </w:p>
         </w:tc>
       </w:tr>
@@ -1788,14 +1823,25 @@
         <w:lastRenderedPageBreak/>
         <w:t xml:space="preserve">נרצה </w:t>
       </w:r>
-      <w:r>
-        <w:rPr>
-          <w:rFonts w:ascii="Arial" w:hAnsi="Arial" w:cs="Arial" w:hint="cs"/>
-          <w:sz w:val="28"/>
-          <w:szCs w:val="28"/>
-          <w:rtl/>
-        </w:rPr>
-        <w:t xml:space="preserve">להנגיש את סוגת המשחק לקהל הרחב בכך שניתן הסברים מתומצתים וקולעים ומערכת משחק פשוטה להבנה ומשוב תוך כדי משחק ואחריו. מערכת המשחק תהיה ברורה, ידידותית למשתמש ותתאים לכל הגילאים השונים. </w:t>
+      <w:proofErr w:type="spellStart"/>
+      <w:r>
+        <w:rPr>
+          <w:rFonts w:ascii="Arial" w:hAnsi="Arial" w:cs="Arial" w:hint="cs"/>
+          <w:sz w:val="28"/>
+          <w:szCs w:val="28"/>
+          <w:rtl/>
+        </w:rPr>
+        <w:t>להנגיש</w:t>
+      </w:r>
+      <w:proofErr w:type="spellEnd"/>
+      <w:r>
+        <w:rPr>
+          <w:rFonts w:ascii="Arial" w:hAnsi="Arial" w:cs="Arial" w:hint="cs"/>
+          <w:sz w:val="28"/>
+          <w:szCs w:val="28"/>
+          <w:rtl/>
+        </w:rPr>
+        <w:t xml:space="preserve"> את סוגת המשחק לקהל הרחב בכך שניתן הסברים מתומצתים וקולעים ומערכת משחק פשוטה להבנה ומשוב תוך כדי משחק ואחריו. מערכת המשחק תהיה ברורה, ידידותית למשתמש ותתאים לכל הגילאים השונים. </w:t>
       </w:r>
     </w:p>
     <w:p>
@@ -3831,7 +3877,27 @@
           <w:szCs w:val="28"/>
           <w:rtl/>
         </w:rPr>
-        <w:t xml:space="preserve">השחקנים מקבלים בתחילת המשחק משאבים זהים (עובדים, מגוייסים, </w:t>
+        <w:t xml:space="preserve">השחקנים מקבלים בתחילת המשחק משאבים זהים (עובדים, </w:t>
+      </w:r>
+      <w:proofErr w:type="spellStart"/>
+      <w:r>
+        <w:rPr>
+          <w:rFonts w:ascii="Arial" w:hAnsi="Arial" w:cs="Arial" w:hint="cs"/>
+          <w:sz w:val="28"/>
+          <w:szCs w:val="28"/>
+          <w:rtl/>
+        </w:rPr>
+        <w:t>מגוייסים</w:t>
+      </w:r>
+      <w:proofErr w:type="spellEnd"/>
+      <w:r>
+        <w:rPr>
+          <w:rFonts w:ascii="Arial" w:hAnsi="Arial" w:cs="Arial" w:hint="cs"/>
+          <w:sz w:val="28"/>
+          <w:szCs w:val="28"/>
+          <w:rtl/>
+        </w:rPr>
+        <w:t xml:space="preserve">, </w:t>
       </w:r>
       <w:r>
         <w:rPr>
@@ -5403,8 +5469,19 @@
           <w:szCs w:val="28"/>
           <w:rtl/>
         </w:rPr>
-        <w:t xml:space="preserve"> באמצעות תוכנה ליצירת דמויות מוכנות עם הכלים הרלוונטים</w:t>
-      </w:r>
+        <w:t xml:space="preserve"> באמצעות תוכנה ליצירת דמויות מוכנות עם הכלים </w:t>
+      </w:r>
+      <w:proofErr w:type="spellStart"/>
+      <w:r>
+        <w:rPr>
+          <w:rFonts w:ascii="Arial" w:hAnsi="Arial" w:cs="Arial" w:hint="cs"/>
+          <w:sz w:val="28"/>
+          <w:szCs w:val="28"/>
+          <w:rtl/>
+        </w:rPr>
+        <w:t>הרלוונטים</w:t>
+      </w:r>
+      <w:proofErr w:type="spellEnd"/>
       <w:r>
         <w:rPr>
           <w:rFonts w:ascii="Arial" w:hAnsi="Arial" w:cs="Arial" w:hint="cs"/>
@@ -6008,7 +6085,491 @@
           <w:tab w:val="left" w:pos="9216"/>
           <w:tab w:val="left" w:pos="10368"/>
         </w:tabs>
-        <w:ind w:left="360"/>
+        <w:jc w:val="left"/>
+        <w:rPr>
+          <w:rFonts w:ascii="Arial" w:hAnsi="Arial" w:cs="Arial"/>
+          <w:b/>
+          <w:bCs/>
+          <w:sz w:val="28"/>
+          <w:szCs w:val="28"/>
+          <w:rtl/>
+        </w:rPr>
+      </w:pPr>
+      <w:r>
+        <w:rPr>
+          <w:rFonts w:ascii="Arial" w:hAnsi="Arial" w:cs="Arial" w:hint="cs"/>
+          <w:b/>
+          <w:bCs/>
+          <w:sz w:val="28"/>
+          <w:szCs w:val="28"/>
+          <w:rtl/>
+        </w:rPr>
+        <w:t xml:space="preserve">  </w:t>
+      </w:r>
+    </w:p>
+    <w:p>
+      <w:pPr>
+        <w:tabs>
+          <w:tab w:val="left" w:pos="1152"/>
+          <w:tab w:val="left" w:pos="2304"/>
+          <w:tab w:val="left" w:pos="3456"/>
+          <w:tab w:val="left" w:pos="4608"/>
+          <w:tab w:val="left" w:pos="5760"/>
+          <w:tab w:val="left" w:pos="6912"/>
+          <w:tab w:val="left" w:pos="8063"/>
+          <w:tab w:val="left" w:pos="9216"/>
+          <w:tab w:val="left" w:pos="10368"/>
+        </w:tabs>
+        <w:jc w:val="left"/>
+        <w:rPr>
+          <w:rFonts w:ascii="Arial" w:hAnsi="Arial" w:cs="Arial"/>
+          <w:b/>
+          <w:bCs/>
+          <w:sz w:val="28"/>
+          <w:szCs w:val="28"/>
+        </w:rPr>
+      </w:pPr>
+      <w:r>
+        <w:rPr>
+          <w:rFonts w:ascii="Arial" w:hAnsi="Arial" w:cs="Arial" w:hint="cs"/>
+          <w:b/>
+          <w:bCs/>
+          <w:sz w:val="28"/>
+          <w:szCs w:val="28"/>
+          <w:rtl/>
+        </w:rPr>
+        <w:t xml:space="preserve">למה דווקא </w:t>
+      </w:r>
+      <w:r>
+        <w:rPr>
+          <w:rFonts w:ascii="Arial" w:hAnsi="Arial" w:cs="Arial"/>
+          <w:b/>
+          <w:bCs/>
+          <w:sz w:val="28"/>
+          <w:szCs w:val="28"/>
+        </w:rPr>
+        <w:t>Unity</w:t>
+      </w:r>
+    </w:p>
+    <w:p>
+      <w:pPr>
+        <w:numPr>
+          <w:ilvl w:val="0"/>
+          <w:numId w:val="23"/>
+        </w:numPr>
+        <w:tabs>
+          <w:tab w:val="left" w:pos="1152"/>
+          <w:tab w:val="left" w:pos="2304"/>
+          <w:tab w:val="left" w:pos="3456"/>
+          <w:tab w:val="left" w:pos="4608"/>
+          <w:tab w:val="left" w:pos="5760"/>
+          <w:tab w:val="left" w:pos="6912"/>
+          <w:tab w:val="left" w:pos="8063"/>
+          <w:tab w:val="left" w:pos="9216"/>
+          <w:tab w:val="left" w:pos="10368"/>
+        </w:tabs>
+        <w:jc w:val="left"/>
+        <w:rPr>
+          <w:rFonts w:ascii="Arial" w:hAnsi="Arial" w:cs="Arial"/>
+          <w:sz w:val="24"/>
+          <w:rtl/>
+        </w:rPr>
+      </w:pPr>
+      <w:r>
+        <w:rPr>
+          <w:rFonts w:ascii="Arial" w:hAnsi="Arial" w:cs="Arial"/>
+          <w:sz w:val="24"/>
+          <w:rtl/>
+        </w:rPr>
+        <w:t>תמיכה שוטפת במנוע משחקים (דוקומנטציה</w:t>
+      </w:r>
+      <w:r>
+        <w:rPr>
+          <w:rFonts w:ascii="Arial" w:hAnsi="Arial" w:cs="Arial"/>
+          <w:sz w:val="24"/>
+        </w:rPr>
+        <w:t>,</w:t>
+      </w:r>
+      <w:r>
+        <w:rPr>
+          <w:rFonts w:ascii="Arial" w:hAnsi="Arial" w:cs="Arial"/>
+          <w:sz w:val="24"/>
+          <w:rtl/>
+        </w:rPr>
+        <w:t xml:space="preserve"> באגים </w:t>
+      </w:r>
+      <w:proofErr w:type="spellStart"/>
+      <w:r>
+        <w:rPr>
+          <w:rFonts w:ascii="Arial" w:hAnsi="Arial" w:cs="Arial"/>
+          <w:sz w:val="24"/>
+          <w:rtl/>
+        </w:rPr>
+        <w:t>וכו</w:t>
+      </w:r>
+      <w:proofErr w:type="spellEnd"/>
+      <w:r>
+        <w:rPr>
+          <w:rFonts w:ascii="Arial" w:hAnsi="Arial" w:cs="Arial"/>
+          <w:sz w:val="24"/>
+        </w:rPr>
+        <w:t>'</w:t>
+      </w:r>
+      <w:r>
+        <w:rPr>
+          <w:rFonts w:ascii="Arial" w:hAnsi="Arial" w:cs="Arial"/>
+          <w:sz w:val="24"/>
+          <w:rtl/>
+        </w:rPr>
+        <w:t>)</w:t>
+      </w:r>
+    </w:p>
+    <w:p>
+      <w:pPr>
+        <w:numPr>
+          <w:ilvl w:val="0"/>
+          <w:numId w:val="23"/>
+        </w:numPr>
+        <w:tabs>
+          <w:tab w:val="left" w:pos="1152"/>
+          <w:tab w:val="left" w:pos="2304"/>
+          <w:tab w:val="left" w:pos="3456"/>
+          <w:tab w:val="left" w:pos="4608"/>
+          <w:tab w:val="left" w:pos="5760"/>
+          <w:tab w:val="left" w:pos="6912"/>
+          <w:tab w:val="left" w:pos="8063"/>
+          <w:tab w:val="left" w:pos="9216"/>
+          <w:tab w:val="left" w:pos="10368"/>
+        </w:tabs>
+        <w:jc w:val="left"/>
+        <w:rPr>
+          <w:rFonts w:ascii="Arial" w:hAnsi="Arial" w:cs="Arial"/>
+          <w:sz w:val="24"/>
+          <w:rtl/>
+        </w:rPr>
+      </w:pPr>
+      <w:r>
+        <w:rPr>
+          <w:rFonts w:ascii="Arial" w:hAnsi="Arial" w:cs="Arial"/>
+          <w:sz w:val="24"/>
+          <w:rtl/>
+        </w:rPr>
+        <w:t>מאוד נוח עבור פיתוח משחקים בדו</w:t>
+      </w:r>
+      <w:r>
+        <w:rPr>
+          <w:rFonts w:ascii="Arial" w:hAnsi="Arial" w:cs="Arial" w:hint="cs"/>
+          <w:sz w:val="24"/>
+          <w:rtl/>
+        </w:rPr>
+        <w:t>-</w:t>
+      </w:r>
+      <w:proofErr w:type="spellStart"/>
+      <w:r>
+        <w:rPr>
+          <w:rFonts w:ascii="Arial" w:hAnsi="Arial" w:cs="Arial"/>
+          <w:sz w:val="24"/>
+          <w:rtl/>
+        </w:rPr>
+        <w:t>מימד</w:t>
+      </w:r>
+      <w:proofErr w:type="spellEnd"/>
+      <w:r>
+        <w:rPr>
+          <w:rFonts w:ascii="Arial" w:hAnsi="Arial" w:cs="Arial"/>
+          <w:sz w:val="24"/>
+          <w:rtl/>
+        </w:rPr>
+        <w:t xml:space="preserve"> (</w:t>
+      </w:r>
+      <w:r>
+        <w:rPr>
+          <w:rFonts w:ascii="Arial" w:hAnsi="Arial" w:cs="Arial"/>
+          <w:sz w:val="24"/>
+        </w:rPr>
+        <w:t>2d</w:t>
+      </w:r>
+      <w:r>
+        <w:rPr>
+          <w:rFonts w:ascii="Arial" w:hAnsi="Arial" w:cs="Arial"/>
+          <w:sz w:val="24"/>
+          <w:rtl/>
+        </w:rPr>
+        <w:t>)</w:t>
+      </w:r>
+    </w:p>
+    <w:p>
+      <w:pPr>
+        <w:numPr>
+          <w:ilvl w:val="0"/>
+          <w:numId w:val="23"/>
+        </w:numPr>
+        <w:tabs>
+          <w:tab w:val="left" w:pos="1152"/>
+          <w:tab w:val="left" w:pos="2304"/>
+          <w:tab w:val="left" w:pos="3456"/>
+          <w:tab w:val="left" w:pos="4608"/>
+          <w:tab w:val="left" w:pos="5760"/>
+          <w:tab w:val="left" w:pos="6912"/>
+          <w:tab w:val="left" w:pos="8063"/>
+          <w:tab w:val="left" w:pos="9216"/>
+          <w:tab w:val="left" w:pos="10368"/>
+        </w:tabs>
+        <w:jc w:val="left"/>
+        <w:rPr>
+          <w:rFonts w:ascii="Arial" w:hAnsi="Arial" w:cs="Arial"/>
+          <w:sz w:val="24"/>
+          <w:rtl/>
+        </w:rPr>
+      </w:pPr>
+      <w:r>
+        <w:rPr>
+          <w:rFonts w:ascii="Arial" w:hAnsi="Arial" w:cs="Arial"/>
+          <w:sz w:val="24"/>
+          <w:rtl/>
+        </w:rPr>
+        <w:t>מגוון אפשרויות רחב למימושים שונים</w:t>
+      </w:r>
+    </w:p>
+    <w:p>
+      <w:pPr>
+        <w:numPr>
+          <w:ilvl w:val="0"/>
+          <w:numId w:val="23"/>
+        </w:numPr>
+        <w:tabs>
+          <w:tab w:val="left" w:pos="1152"/>
+          <w:tab w:val="left" w:pos="2304"/>
+          <w:tab w:val="left" w:pos="3456"/>
+          <w:tab w:val="left" w:pos="4608"/>
+          <w:tab w:val="left" w:pos="5760"/>
+          <w:tab w:val="left" w:pos="6912"/>
+          <w:tab w:val="left" w:pos="8063"/>
+          <w:tab w:val="left" w:pos="9216"/>
+          <w:tab w:val="left" w:pos="10368"/>
+        </w:tabs>
+        <w:jc w:val="left"/>
+        <w:rPr>
+          <w:rFonts w:ascii="Arial" w:hAnsi="Arial" w:cs="Arial"/>
+          <w:sz w:val="24"/>
+        </w:rPr>
+      </w:pPr>
+      <w:r>
+        <w:rPr>
+          <w:rFonts w:ascii="Arial" w:hAnsi="Arial" w:cs="Arial"/>
+          <w:sz w:val="24"/>
+          <w:rtl/>
+        </w:rPr>
+        <w:t xml:space="preserve">מאפשר שליטה טוטלית באובייקטים השונים </w:t>
+      </w:r>
+    </w:p>
+    <w:p>
+      <w:pPr>
+        <w:tabs>
+          <w:tab w:val="left" w:pos="1152"/>
+          <w:tab w:val="left" w:pos="2304"/>
+          <w:tab w:val="left" w:pos="3456"/>
+          <w:tab w:val="left" w:pos="4608"/>
+          <w:tab w:val="left" w:pos="5760"/>
+          <w:tab w:val="left" w:pos="6912"/>
+          <w:tab w:val="left" w:pos="8063"/>
+          <w:tab w:val="left" w:pos="9216"/>
+          <w:tab w:val="left" w:pos="10368"/>
+        </w:tabs>
+        <w:ind w:left="720"/>
+        <w:jc w:val="left"/>
+        <w:rPr>
+          <w:rFonts w:ascii="Arial" w:hAnsi="Arial" w:cs="Arial"/>
+          <w:sz w:val="24"/>
+          <w:rtl/>
+        </w:rPr>
+      </w:pPr>
+    </w:p>
+    <w:p>
+      <w:pPr>
+        <w:tabs>
+          <w:tab w:val="left" w:pos="1152"/>
+          <w:tab w:val="left" w:pos="2304"/>
+          <w:tab w:val="left" w:pos="3456"/>
+          <w:tab w:val="left" w:pos="4608"/>
+          <w:tab w:val="left" w:pos="5760"/>
+          <w:tab w:val="left" w:pos="6912"/>
+          <w:tab w:val="left" w:pos="8063"/>
+          <w:tab w:val="left" w:pos="9216"/>
+          <w:tab w:val="left" w:pos="10368"/>
+        </w:tabs>
+        <w:jc w:val="left"/>
+        <w:rPr>
+          <w:rFonts w:ascii="Arial" w:hAnsi="Arial" w:cs="Arial"/>
+          <w:sz w:val="24"/>
+          <w:rtl/>
+        </w:rPr>
+      </w:pPr>
+      <w:r>
+        <w:rPr>
+          <w:rFonts w:ascii="Arial" w:hAnsi="Arial" w:cs="Arial"/>
+          <w:sz w:val="24"/>
+          <w:rtl/>
+        </w:rPr>
+        <w:t>משחקים פופולריים שפותחו ב</w:t>
+      </w:r>
+      <w:r>
+        <w:rPr>
+          <w:rFonts w:ascii="Arial" w:hAnsi="Arial" w:cs="Arial"/>
+          <w:sz w:val="24"/>
+        </w:rPr>
+        <w:t>Unity</w:t>
+      </w:r>
+      <w:r>
+        <w:rPr>
+          <w:rFonts w:ascii="Arial" w:hAnsi="Arial" w:cs="Arial"/>
+          <w:sz w:val="24"/>
+          <w:rtl/>
+        </w:rPr>
+        <w:t>:</w:t>
+      </w:r>
+    </w:p>
+    <w:p>
+      <w:pPr>
+        <w:numPr>
+          <w:ilvl w:val="0"/>
+          <w:numId w:val="24"/>
+        </w:numPr>
+        <w:tabs>
+          <w:tab w:val="left" w:pos="1152"/>
+          <w:tab w:val="left" w:pos="2304"/>
+          <w:tab w:val="left" w:pos="3456"/>
+          <w:tab w:val="left" w:pos="4608"/>
+          <w:tab w:val="left" w:pos="5760"/>
+          <w:tab w:val="left" w:pos="6912"/>
+          <w:tab w:val="left" w:pos="8063"/>
+          <w:tab w:val="left" w:pos="9216"/>
+          <w:tab w:val="left" w:pos="10368"/>
+        </w:tabs>
+        <w:jc w:val="left"/>
+        <w:rPr>
+          <w:rFonts w:ascii="Arial" w:hAnsi="Arial" w:cs="Arial"/>
+          <w:sz w:val="24"/>
+          <w:rtl/>
+        </w:rPr>
+      </w:pPr>
+      <w:r>
+        <w:rPr>
+          <w:rFonts w:ascii="Arial" w:hAnsi="Arial" w:cs="Arial"/>
+          <w:sz w:val="24"/>
+        </w:rPr>
+        <w:t>Ori The Blind Forest</w:t>
+      </w:r>
+    </w:p>
+    <w:p>
+      <w:pPr>
+        <w:numPr>
+          <w:ilvl w:val="0"/>
+          <w:numId w:val="24"/>
+        </w:numPr>
+        <w:tabs>
+          <w:tab w:val="left" w:pos="1152"/>
+          <w:tab w:val="left" w:pos="2304"/>
+          <w:tab w:val="left" w:pos="3456"/>
+          <w:tab w:val="left" w:pos="4608"/>
+          <w:tab w:val="left" w:pos="5760"/>
+          <w:tab w:val="left" w:pos="6912"/>
+          <w:tab w:val="left" w:pos="8063"/>
+          <w:tab w:val="left" w:pos="9216"/>
+          <w:tab w:val="left" w:pos="10368"/>
+        </w:tabs>
+        <w:jc w:val="left"/>
+        <w:rPr>
+          <w:rFonts w:ascii="Arial" w:hAnsi="Arial" w:cs="Arial"/>
+          <w:sz w:val="24"/>
+          <w:rtl/>
+        </w:rPr>
+      </w:pPr>
+      <w:r>
+        <w:rPr>
+          <w:rFonts w:ascii="Arial" w:hAnsi="Arial" w:cs="Arial"/>
+          <w:sz w:val="24"/>
+        </w:rPr>
+        <w:t>Temple Run</w:t>
+      </w:r>
+    </w:p>
+    <w:p>
+      <w:pPr>
+        <w:numPr>
+          <w:ilvl w:val="0"/>
+          <w:numId w:val="24"/>
+        </w:numPr>
+        <w:tabs>
+          <w:tab w:val="left" w:pos="1152"/>
+          <w:tab w:val="left" w:pos="2304"/>
+          <w:tab w:val="left" w:pos="3456"/>
+          <w:tab w:val="left" w:pos="4608"/>
+          <w:tab w:val="left" w:pos="5760"/>
+          <w:tab w:val="left" w:pos="6912"/>
+          <w:tab w:val="left" w:pos="8063"/>
+          <w:tab w:val="left" w:pos="9216"/>
+          <w:tab w:val="left" w:pos="10368"/>
+        </w:tabs>
+        <w:jc w:val="left"/>
+        <w:rPr>
+          <w:rFonts w:ascii="Arial" w:hAnsi="Arial" w:cs="Arial"/>
+          <w:sz w:val="24"/>
+          <w:rtl/>
+        </w:rPr>
+      </w:pPr>
+      <w:r>
+        <w:rPr>
+          <w:rFonts w:ascii="Arial" w:hAnsi="Arial" w:cs="Arial"/>
+          <w:sz w:val="24"/>
+        </w:rPr>
+        <w:t>Rust</w:t>
+      </w:r>
+    </w:p>
+    <w:p>
+      <w:pPr>
+        <w:numPr>
+          <w:ilvl w:val="0"/>
+          <w:numId w:val="24"/>
+        </w:numPr>
+        <w:tabs>
+          <w:tab w:val="left" w:pos="1152"/>
+          <w:tab w:val="left" w:pos="2304"/>
+          <w:tab w:val="left" w:pos="3456"/>
+          <w:tab w:val="left" w:pos="4608"/>
+          <w:tab w:val="left" w:pos="5760"/>
+          <w:tab w:val="left" w:pos="6912"/>
+          <w:tab w:val="left" w:pos="8063"/>
+          <w:tab w:val="left" w:pos="9216"/>
+          <w:tab w:val="left" w:pos="10368"/>
+        </w:tabs>
+        <w:jc w:val="left"/>
+        <w:rPr>
+          <w:rFonts w:ascii="Arial" w:hAnsi="Arial" w:cs="Arial"/>
+          <w:sz w:val="24"/>
+          <w:rtl/>
+        </w:rPr>
+      </w:pPr>
+      <w:r>
+        <w:rPr>
+          <w:rFonts w:ascii="Arial" w:hAnsi="Arial" w:cs="Arial"/>
+          <w:sz w:val="24"/>
+        </w:rPr>
+        <w:t>Pillars of Eternity</w:t>
+      </w:r>
+    </w:p>
+    <w:p>
+      <w:pPr>
+        <w:tabs>
+          <w:tab w:val="left" w:pos="1152"/>
+          <w:tab w:val="left" w:pos="2304"/>
+          <w:tab w:val="left" w:pos="3456"/>
+          <w:tab w:val="left" w:pos="4608"/>
+          <w:tab w:val="left" w:pos="5760"/>
+          <w:tab w:val="left" w:pos="6912"/>
+          <w:tab w:val="left" w:pos="8063"/>
+          <w:tab w:val="left" w:pos="9216"/>
+          <w:tab w:val="left" w:pos="10368"/>
+        </w:tabs>
         <w:jc w:val="left"/>
         <w:rPr>
           <w:rFonts w:ascii="Arial" w:hAnsi="Arial" w:cs="Arial"/>
@@ -6483,6 +7044,7 @@
           <w:szCs w:val="28"/>
           <w:rtl/>
         </w:rPr>
+        <w:lastRenderedPageBreak/>
         <w:t>שימוש בכלים מתחומים שונים</w:t>
       </w:r>
     </w:p>
@@ -6787,61 +7349,39 @@
     </w:p>
     <w:p>
       <w:pPr>
-        <w:pStyle w:val="a3"/>
-        <w:tabs>
-          <w:tab w:val="left" w:pos="1152"/>
-          <w:tab w:val="left" w:pos="2304"/>
-          <w:tab w:val="left" w:pos="3456"/>
-          <w:tab w:val="left" w:pos="4608"/>
-          <w:tab w:val="left" w:pos="5760"/>
-          <w:tab w:val="left" w:pos="6912"/>
-          <w:tab w:val="left" w:pos="8063"/>
-          <w:tab w:val="left" w:pos="9216"/>
-          <w:tab w:val="left" w:pos="10368"/>
-        </w:tabs>
-        <w:rPr>
-          <w:rFonts w:ascii="Arial" w:hAnsi="Arial" w:cs="Arial"/>
-          <w:sz w:val="28"/>
-          <w:szCs w:val="28"/>
-        </w:rPr>
-      </w:pPr>
-    </w:p>
-    <w:p>
-      <w:pPr>
-        <w:pStyle w:val="a3"/>
-        <w:tabs>
-          <w:tab w:val="left" w:pos="1152"/>
-          <w:tab w:val="left" w:pos="2304"/>
-          <w:tab w:val="left" w:pos="3456"/>
-          <w:tab w:val="left" w:pos="4608"/>
-          <w:tab w:val="left" w:pos="5760"/>
-          <w:tab w:val="left" w:pos="6912"/>
-          <w:tab w:val="left" w:pos="8063"/>
-          <w:tab w:val="left" w:pos="9216"/>
-          <w:tab w:val="left" w:pos="10368"/>
-        </w:tabs>
-        <w:rPr>
-          <w:rFonts w:ascii="Arial" w:hAnsi="Arial" w:cs="Arial"/>
-          <w:sz w:val="28"/>
-          <w:szCs w:val="28"/>
-        </w:rPr>
-      </w:pPr>
-    </w:p>
-    <w:p>
-      <w:pPr>
-        <w:tabs>
-          <w:tab w:val="left" w:pos="1152"/>
-          <w:tab w:val="left" w:pos="2304"/>
-          <w:tab w:val="left" w:pos="3456"/>
-          <w:tab w:val="left" w:pos="4608"/>
-          <w:tab w:val="left" w:pos="5760"/>
-          <w:tab w:val="left" w:pos="6912"/>
-          <w:tab w:val="left" w:pos="8063"/>
-          <w:tab w:val="left" w:pos="9216"/>
-          <w:tab w:val="left" w:pos="10368"/>
-        </w:tabs>
-        <w:rPr>
-          <w:rFonts w:ascii="Arial" w:hAnsi="Arial" w:cs="Arial"/>
+        <w:tabs>
+          <w:tab w:val="left" w:pos="1152"/>
+          <w:tab w:val="left" w:pos="2304"/>
+          <w:tab w:val="left" w:pos="3456"/>
+          <w:tab w:val="left" w:pos="4608"/>
+          <w:tab w:val="left" w:pos="5760"/>
+          <w:tab w:val="left" w:pos="6912"/>
+          <w:tab w:val="left" w:pos="8063"/>
+          <w:tab w:val="left" w:pos="9216"/>
+          <w:tab w:val="left" w:pos="10368"/>
+        </w:tabs>
+        <w:rPr>
+          <w:rFonts w:ascii="Arial" w:hAnsi="Arial" w:cs="Arial"/>
+          <w:sz w:val="28"/>
+          <w:szCs w:val="28"/>
+        </w:rPr>
+      </w:pPr>
+    </w:p>
+    <w:p>
+      <w:pPr>
+        <w:tabs>
+          <w:tab w:val="left" w:pos="1152"/>
+          <w:tab w:val="left" w:pos="2304"/>
+          <w:tab w:val="left" w:pos="3456"/>
+          <w:tab w:val="left" w:pos="4608"/>
+          <w:tab w:val="left" w:pos="5760"/>
+          <w:tab w:val="left" w:pos="6912"/>
+          <w:tab w:val="left" w:pos="8063"/>
+          <w:tab w:val="left" w:pos="9216"/>
+          <w:tab w:val="left" w:pos="10368"/>
+        </w:tabs>
+        <w:rPr>
+          <w:rFonts w:ascii="Arial" w:hAnsi="Arial" w:cs="Arial" w:hint="cs"/>
           <w:b/>
           <w:bCs/>
           <w:sz w:val="36"/>
@@ -6859,7 +7399,6 @@
           <w:szCs w:val="36"/>
           <w:rtl/>
         </w:rPr>
-        <w:lastRenderedPageBreak/>
         <w:t xml:space="preserve">מדידת ההצלחה של </w:t>
       </w:r>
       <w:r>
@@ -6885,29 +7424,6 @@
         </w:rPr>
         <w:t>:</w:t>
       </w:r>
-    </w:p>
-    <w:p>
-      <w:pPr>
-        <w:tabs>
-          <w:tab w:val="left" w:pos="1152"/>
-          <w:tab w:val="left" w:pos="2304"/>
-          <w:tab w:val="left" w:pos="3456"/>
-          <w:tab w:val="left" w:pos="4608"/>
-          <w:tab w:val="left" w:pos="5760"/>
-          <w:tab w:val="left" w:pos="6912"/>
-          <w:tab w:val="left" w:pos="8063"/>
-          <w:tab w:val="left" w:pos="9216"/>
-          <w:tab w:val="left" w:pos="10368"/>
-        </w:tabs>
-        <w:rPr>
-          <w:rFonts w:ascii="Arial" w:hAnsi="Arial" w:cs="Arial"/>
-          <w:b/>
-          <w:bCs/>
-          <w:sz w:val="18"/>
-          <w:szCs w:val="18"/>
-          <w:rtl/>
-        </w:rPr>
-      </w:pPr>
     </w:p>
     <w:p>
       <w:pPr>
@@ -8341,27 +8857,7 @@
           <w:szCs w:val="28"/>
           <w:rtl/>
         </w:rPr>
-        <w:t xml:space="preserve">הייתה </w:t>
-      </w:r>
-      <w:r>
-        <w:rPr>
-          <w:rFonts w:ascii="Arial" w:hAnsi="Arial" w:cs="Arial" w:hint="cs"/>
-          <w:noProof/>
-          <w:sz w:val="28"/>
-          <w:szCs w:val="28"/>
-          <w:rtl/>
-        </w:rPr>
-        <w:t>שגויה</w:t>
-      </w:r>
-      <w:r>
-        <w:rPr>
-          <w:rFonts w:ascii="Arial" w:hAnsi="Arial" w:cs="Arial" w:hint="cs"/>
-          <w:noProof/>
-          <w:sz w:val="28"/>
-          <w:szCs w:val="28"/>
-          <w:rtl/>
-        </w:rPr>
-        <w:t xml:space="preserve">, </w:t>
+        <w:t xml:space="preserve">הייתה שגויה, </w:t>
       </w:r>
       <w:r>
         <w:rPr>
@@ -8640,7 +9136,7 @@
           <w:tab w:val="left" w:pos="10368"/>
         </w:tabs>
         <w:rPr>
-          <w:rFonts w:ascii="Arial" w:hAnsi="Arial" w:cs="Arial" w:hint="cs"/>
+          <w:rFonts w:ascii="Arial" w:hAnsi="Arial" w:cs="Arial"/>
           <w:noProof/>
           <w:sz w:val="28"/>
           <w:szCs w:val="28"/>
@@ -8980,24 +9476,17 @@
       <w:r>
         <w:rPr>
           <w:rFonts w:ascii="Arial" w:hAnsi="Arial" w:cs="Arial"/>
-          <w:noProof/>
-          <w:sz w:val="28"/>
-          <w:szCs w:val="28"/>
-          <w:rtl/>
+          <w:b/>
+          <w:bCs/>
+          <w:noProof/>
+          <w:sz w:val="36"/>
+          <w:szCs w:val="36"/>
         </w:rPr>
         <w:drawing>
-          <wp:anchor distT="0" distB="0" distL="114300" distR="114300" simplePos="0" relativeHeight="251658240" behindDoc="0" locked="0" layoutInCell="1" allowOverlap="1" wp14:anchorId="2694A6D6" wp14:editId="7550A900">
-            <wp:simplePos x="0" y="0"/>
-            <wp:positionH relativeFrom="margin">
-              <wp:posOffset>-861695</wp:posOffset>
-            </wp:positionH>
-            <wp:positionV relativeFrom="paragraph">
-              <wp:posOffset>206375</wp:posOffset>
-            </wp:positionV>
-            <wp:extent cx="7452360" cy="2680335"/>
-            <wp:effectExtent l="0" t="0" r="0" b="5715"/>
-            <wp:wrapSquare wrapText="bothSides"/>
-            <wp:docPr id="3" name="Picture 3"/>
+          <wp:inline distT="0" distB="0" distL="0" distR="0" wp14:anchorId="38F3094F" wp14:editId="5EB8DCCF">
+            <wp:extent cx="5725795" cy="1760220"/>
+            <wp:effectExtent l="0" t="0" r="8255" b="0"/>
+            <wp:docPr id="1" name="תמונה 1"/>
             <wp:cNvGraphicFramePr>
               <a:graphicFrameLocks xmlns:a="http://schemas.openxmlformats.org/drawingml/2006/main" noChangeAspect="1"/>
             </wp:cNvGraphicFramePr>
@@ -9010,7 +9499,7 @@
                       <a:picLocks noChangeAspect="1" noChangeArrowheads="1"/>
                     </pic:cNvPicPr>
                   </pic:nvPicPr>
-                  <pic:blipFill rotWithShape="1">
+                  <pic:blipFill>
                     <a:blip r:embed="rId8" cstate="print">
                       <a:extLst>
                         <a:ext uri="{28A0092B-C50C-407E-A947-70E740481C1C}">
@@ -9018,13 +9507,15 @@
                         </a:ext>
                       </a:extLst>
                     </a:blip>
-                    <a:srcRect l="53765"/>
-                    <a:stretch/>
+                    <a:srcRect/>
+                    <a:stretch>
+                      <a:fillRect/>
+                    </a:stretch>
                   </pic:blipFill>
                   <pic:spPr bwMode="auto">
                     <a:xfrm>
                       <a:off x="0" y="0"/>
-                      <a:ext cx="7452360" cy="2680335"/>
+                      <a:ext cx="5725795" cy="1760220"/>
                     </a:xfrm>
                     <a:prstGeom prst="rect">
                       <a:avLst/>
@@ -9033,19 +9524,11 @@
                     <a:ln>
                       <a:noFill/>
                     </a:ln>
-                    <a:extLst>
-                      <a:ext uri="{53640926-AAD7-44D8-BBD7-CCE9431645EC}">
-                        <a14:shadowObscured xmlns:a14="http://schemas.microsoft.com/office/drawing/2010/main"/>
-                      </a:ext>
-                    </a:extLst>
                   </pic:spPr>
                 </pic:pic>
               </a:graphicData>
             </a:graphic>
-            <wp14:sizeRelH relativeFrom="margin">
-              <wp14:pctWidth>0</wp14:pctWidth>
-            </wp14:sizeRelH>
-          </wp:anchor>
+          </wp:inline>
         </w:drawing>
       </w:r>
     </w:p>
@@ -9067,94 +9550,298 @@
         <w:spacing w:after="160" w:line="259" w:lineRule="auto"/>
         <w:jc w:val="left"/>
         <w:rPr>
-          <w:noProof/>
-          <w:rtl/>
-        </w:rPr>
-      </w:pPr>
-    </w:p>
-    <w:p>
-      <w:pPr>
+          <w:rFonts w:ascii="Arial" w:hAnsi="Arial" w:cs="Arial"/>
+          <w:b/>
+          <w:bCs/>
+          <w:noProof/>
+          <w:sz w:val="36"/>
+          <w:szCs w:val="36"/>
+          <w:rtl/>
+        </w:rPr>
+      </w:pPr>
+      <w:r>
+        <w:rPr>
+          <w:rFonts w:ascii="Arial" w:hAnsi="Arial" w:cs="Arial" w:hint="cs"/>
+          <w:b/>
+          <w:bCs/>
+          <w:noProof/>
+          <w:sz w:val="36"/>
+          <w:szCs w:val="36"/>
+          <w:rtl/>
+        </w:rPr>
+        <w:t>מקורות/ ביבליוגרפיה</w:t>
+      </w:r>
+    </w:p>
+    <w:p>
+      <w:pPr>
+        <w:pStyle w:val="a3"/>
+        <w:numPr>
+          <w:ilvl w:val="0"/>
+          <w:numId w:val="27"/>
+        </w:numPr>
         <w:spacing w:after="160" w:line="259" w:lineRule="auto"/>
         <w:jc w:val="left"/>
         <w:rPr>
-          <w:noProof/>
-          <w:rtl/>
-        </w:rPr>
-      </w:pPr>
-      <w:r>
-        <w:rPr>
-          <w:rFonts w:ascii="Arial" w:hAnsi="Arial" w:cs="Arial"/>
-          <w:noProof/>
-          <w:sz w:val="28"/>
-          <w:szCs w:val="28"/>
-          <w:rtl/>
-        </w:rPr>
-        <w:drawing>
-          <wp:anchor distT="0" distB="0" distL="114300" distR="114300" simplePos="0" relativeHeight="251659264" behindDoc="0" locked="0" layoutInCell="1" allowOverlap="1" wp14:anchorId="56BB71DD" wp14:editId="481A4FEF">
-            <wp:simplePos x="0" y="0"/>
-            <wp:positionH relativeFrom="page">
-              <wp:align>left</wp:align>
-            </wp:positionH>
-            <wp:positionV relativeFrom="paragraph">
-              <wp:posOffset>153117</wp:posOffset>
-            </wp:positionV>
-            <wp:extent cx="7505065" cy="2602230"/>
-            <wp:effectExtent l="0" t="0" r="635" b="7620"/>
-            <wp:wrapSquare wrapText="bothSides"/>
-            <wp:docPr id="8" name="Picture 8"/>
-            <wp:cNvGraphicFramePr>
-              <a:graphicFrameLocks xmlns:a="http://schemas.openxmlformats.org/drawingml/2006/main" noChangeAspect="1"/>
-            </wp:cNvGraphicFramePr>
-            <a:graphic xmlns:a="http://schemas.openxmlformats.org/drawingml/2006/main">
-              <a:graphicData uri="http://schemas.openxmlformats.org/drawingml/2006/picture">
-                <pic:pic xmlns:pic="http://schemas.openxmlformats.org/drawingml/2006/picture">
-                  <pic:nvPicPr>
-                    <pic:cNvPr id="0" name="Picture 1"/>
-                    <pic:cNvPicPr>
-                      <a:picLocks noChangeAspect="1" noChangeArrowheads="1"/>
-                    </pic:cNvPicPr>
-                  </pic:nvPicPr>
-                  <pic:blipFill rotWithShape="1">
-                    <a:blip r:embed="rId8" cstate="print">
-                      <a:extLst>
-                        <a:ext uri="{28A0092B-C50C-407E-A947-70E740481C1C}">
-                          <a14:useLocalDpi xmlns:a14="http://schemas.microsoft.com/office/drawing/2010/main" val="0"/>
-                        </a:ext>
-                      </a:extLst>
-                    </a:blip>
-                    <a:srcRect r="46119"/>
-                    <a:stretch/>
-                  </pic:blipFill>
-                  <pic:spPr bwMode="auto">
-                    <a:xfrm>
-                      <a:off x="0" y="0"/>
-                      <a:ext cx="7507180" cy="2602911"/>
-                    </a:xfrm>
-                    <a:prstGeom prst="rect">
-                      <a:avLst/>
-                    </a:prstGeom>
-                    <a:noFill/>
-                    <a:ln>
-                      <a:noFill/>
-                    </a:ln>
-                    <a:extLst>
-                      <a:ext uri="{53640926-AAD7-44D8-BBD7-CCE9431645EC}">
-                        <a14:shadowObscured xmlns:a14="http://schemas.microsoft.com/office/drawing/2010/main"/>
-                      </a:ext>
-                    </a:extLst>
-                  </pic:spPr>
-                </pic:pic>
-              </a:graphicData>
-            </a:graphic>
-            <wp14:sizeRelH relativeFrom="margin">
-              <wp14:pctWidth>0</wp14:pctWidth>
-            </wp14:sizeRelH>
-            <wp14:sizeRelV relativeFrom="margin">
-              <wp14:pctHeight>0</wp14:pctHeight>
-            </wp14:sizeRelV>
-          </wp:anchor>
-        </w:drawing>
-      </w:r>
+          <w:rFonts w:ascii="Arial" w:hAnsi="Arial" w:cs="Arial"/>
+          <w:noProof/>
+          <w:sz w:val="24"/>
+        </w:rPr>
+      </w:pPr>
+      <w:r>
+        <w:rPr>
+          <w:rFonts w:ascii="Arial" w:hAnsi="Arial" w:cs="Arial" w:hint="cs"/>
+          <w:noProof/>
+          <w:sz w:val="24"/>
+        </w:rPr>
+        <w:t>U</w:t>
+      </w:r>
+      <w:r>
+        <w:rPr>
+          <w:rFonts w:ascii="Arial" w:hAnsi="Arial" w:cs="Arial"/>
+          <w:noProof/>
+          <w:sz w:val="24"/>
+        </w:rPr>
+        <w:t>nity Documentation</w:t>
+      </w:r>
+    </w:p>
+    <w:p>
+      <w:pPr>
+        <w:pStyle w:val="a3"/>
+        <w:numPr>
+          <w:ilvl w:val="0"/>
+          <w:numId w:val="27"/>
+        </w:numPr>
+        <w:spacing w:after="160" w:line="259" w:lineRule="auto"/>
+        <w:jc w:val="left"/>
+        <w:rPr>
+          <w:rFonts w:ascii="Arial" w:hAnsi="Arial" w:cs="Arial"/>
+          <w:noProof/>
+          <w:sz w:val="24"/>
+        </w:rPr>
+      </w:pPr>
+      <w:r>
+        <w:rPr>
+          <w:rFonts w:ascii="Arial" w:hAnsi="Arial" w:cs="Arial"/>
+          <w:noProof/>
+          <w:sz w:val="24"/>
+        </w:rPr>
+        <w:t>Unity Forums</w:t>
+      </w:r>
+    </w:p>
+    <w:p>
+      <w:pPr>
+        <w:pStyle w:val="a3"/>
+        <w:numPr>
+          <w:ilvl w:val="0"/>
+          <w:numId w:val="27"/>
+        </w:numPr>
+        <w:spacing w:after="160" w:line="259" w:lineRule="auto"/>
+        <w:jc w:val="left"/>
+        <w:rPr>
+          <w:rFonts w:ascii="Arial" w:hAnsi="Arial" w:cs="Arial"/>
+          <w:noProof/>
+          <w:sz w:val="24"/>
+        </w:rPr>
+      </w:pPr>
+      <w:r>
+        <w:rPr>
+          <w:rFonts w:ascii="Arial" w:hAnsi="Arial" w:cs="Arial"/>
+          <w:noProof/>
+          <w:sz w:val="24"/>
+        </w:rPr>
+        <w:t>Udemy</w:t>
+      </w:r>
+    </w:p>
+    <w:p>
+      <w:pPr>
+        <w:pStyle w:val="a3"/>
+        <w:numPr>
+          <w:ilvl w:val="0"/>
+          <w:numId w:val="27"/>
+        </w:numPr>
+        <w:spacing w:after="160" w:line="259" w:lineRule="auto"/>
+        <w:jc w:val="left"/>
+        <w:rPr>
+          <w:rFonts w:ascii="Arial" w:hAnsi="Arial" w:cs="Arial"/>
+          <w:noProof/>
+          <w:sz w:val="24"/>
+        </w:rPr>
+      </w:pPr>
+      <w:r>
+        <w:rPr>
+          <w:rFonts w:ascii="Arial" w:hAnsi="Arial" w:cs="Arial"/>
+          <w:noProof/>
+          <w:sz w:val="24"/>
+        </w:rPr>
+        <w:t>Mirror Documentation</w:t>
+      </w:r>
+    </w:p>
+    <w:p>
+      <w:pPr>
+        <w:pStyle w:val="a3"/>
+        <w:numPr>
+          <w:ilvl w:val="0"/>
+          <w:numId w:val="27"/>
+        </w:numPr>
+        <w:spacing w:after="160" w:line="259" w:lineRule="auto"/>
+        <w:jc w:val="left"/>
+        <w:rPr>
+          <w:rFonts w:ascii="Arial" w:hAnsi="Arial" w:cs="Arial"/>
+          <w:noProof/>
+          <w:sz w:val="24"/>
+        </w:rPr>
+      </w:pPr>
+      <w:r>
+        <w:rPr>
+          <w:rFonts w:ascii="Arial" w:hAnsi="Arial" w:cs="Arial" w:hint="cs"/>
+          <w:noProof/>
+          <w:sz w:val="24"/>
+          <w:rtl/>
+        </w:rPr>
+        <w:t>מדריכים שונים באינטרנט</w:t>
+      </w:r>
+    </w:p>
+    <w:p>
+      <w:pPr>
+        <w:pStyle w:val="a3"/>
+        <w:numPr>
+          <w:ilvl w:val="0"/>
+          <w:numId w:val="27"/>
+        </w:numPr>
+        <w:spacing w:after="160" w:line="259" w:lineRule="auto"/>
+        <w:jc w:val="left"/>
+        <w:rPr>
+          <w:rFonts w:ascii="Arial" w:hAnsi="Arial" w:cs="Arial"/>
+          <w:noProof/>
+          <w:sz w:val="24"/>
+        </w:rPr>
+      </w:pPr>
+      <w:hyperlink r:id="rId9" w:history="1">
+        <w:r>
+          <w:rPr>
+            <w:rStyle w:val="Hyperlink"/>
+            <w:rFonts w:ascii="Arial" w:hAnsi="Arial" w:cs="Arial"/>
+            <w:noProof/>
+            <w:sz w:val="24"/>
+          </w:rPr>
+          <w:t>https://gamedev.stackexchange.com/</w:t>
+        </w:r>
+      </w:hyperlink>
+    </w:p>
+    <w:p>
+      <w:pPr>
+        <w:pStyle w:val="a3"/>
+        <w:numPr>
+          <w:ilvl w:val="0"/>
+          <w:numId w:val="27"/>
+        </w:numPr>
+        <w:spacing w:after="160" w:line="259" w:lineRule="auto"/>
+        <w:jc w:val="left"/>
+        <w:rPr>
+          <w:rFonts w:ascii="Arial" w:hAnsi="Arial" w:cs="Arial"/>
+          <w:noProof/>
+          <w:sz w:val="24"/>
+        </w:rPr>
+      </w:pPr>
+      <w:r>
+        <w:t>Development of a Real-Time Strategy Game</w:t>
+      </w:r>
+      <w:r>
+        <w:rPr>
+          <w:rFonts w:ascii="Arial" w:hAnsi="Arial" w:cs="Arial"/>
+          <w:noProof/>
+          <w:sz w:val="24"/>
+        </w:rPr>
+        <w:t>,</w:t>
+      </w:r>
+      <w:r>
+        <w:rPr>
+          <w:rFonts w:ascii="Arial" w:hAnsi="Arial" w:cs="Arial"/>
+          <w:noProof/>
+          <w:szCs w:val="22"/>
+        </w:rPr>
+        <w:t xml:space="preserve"> by:</w:t>
+      </w:r>
+      <w:r>
+        <w:rPr>
+          <w:rFonts w:ascii="Arial" w:hAnsi="Arial" w:cs="Arial"/>
+          <w:noProof/>
+          <w:sz w:val="24"/>
+        </w:rPr>
+        <w:t xml:space="preserve"> </w:t>
+      </w:r>
+      <w:r>
+        <w:t xml:space="preserve">Oluwafemi J. </w:t>
+      </w:r>
+      <w:proofErr w:type="spellStart"/>
+      <w:proofErr w:type="gramStart"/>
+      <w:r>
+        <w:t>Ayangbekun</w:t>
+      </w:r>
+      <w:proofErr w:type="spellEnd"/>
+      <w:r>
+        <w:t xml:space="preserve"> ,</w:t>
+      </w:r>
+      <w:proofErr w:type="gramEnd"/>
+      <w:r>
+        <w:t xml:space="preserve"> Ibrahim O. </w:t>
+      </w:r>
+      <w:proofErr w:type="spellStart"/>
+      <w:r>
+        <w:t>Akinde</w:t>
+      </w:r>
+      <w:proofErr w:type="spellEnd"/>
+      <w:r>
+        <w:t xml:space="preserve">, </w:t>
+      </w:r>
+      <w:r>
+        <w:t>August 2014</w:t>
+      </w:r>
+    </w:p>
+    <w:p>
+      <w:pPr>
+        <w:pStyle w:val="a3"/>
+        <w:numPr>
+          <w:ilvl w:val="0"/>
+          <w:numId w:val="27"/>
+        </w:numPr>
+        <w:spacing w:after="160" w:line="259" w:lineRule="auto"/>
+        <w:jc w:val="left"/>
+        <w:rPr>
+          <w:rFonts w:ascii="Arial" w:hAnsi="Arial" w:cs="Arial"/>
+          <w:noProof/>
+          <w:sz w:val="24"/>
+          <w:rtl/>
+        </w:rPr>
+      </w:pPr>
+      <w:r>
+        <w:rPr>
+          <w:rFonts w:ascii="Arial" w:hAnsi="Arial" w:cs="Arial"/>
+          <w:noProof/>
+          <w:sz w:val="24"/>
+        </w:rPr>
+        <w:t>https://unity.com/how-to/how-architect-code-your-project-scales</w:t>
+      </w:r>
+    </w:p>
+    <w:p>
+      <w:pPr>
+        <w:spacing w:after="160" w:line="259" w:lineRule="auto"/>
+        <w:jc w:val="left"/>
+        <w:rPr>
+          <w:noProof/>
+          <w:rtl/>
+        </w:rPr>
+      </w:pPr>
+    </w:p>
+    <w:p>
+      <w:pPr>
+        <w:spacing w:after="160" w:line="259" w:lineRule="auto"/>
+        <w:jc w:val="left"/>
+        <w:rPr>
+          <w:noProof/>
+          <w:rtl/>
+        </w:rPr>
+      </w:pPr>
     </w:p>
     <w:p>
       <w:pPr>
@@ -9256,7 +9943,7 @@
       </w:pPr>
     </w:p>
     <w:sectPr>
-      <w:footerReference w:type="default" r:id="rId9"/>
+      <w:footerReference w:type="default" r:id="rId10"/>
       <w:pgSz w:w="11906" w:h="16838"/>
       <w:pgMar w:top="1440" w:right="1440" w:bottom="1440" w:left="1440" w:header="708" w:footer="708" w:gutter="0"/>
       <w:cols w:space="708"/>
@@ -10761,6 +11448,119 @@
     </w:lvl>
   </w:abstractNum>
   <w:abstractNum w:abstractNumId="13" w15:restartNumberingAfterBreak="0">
+    <w:nsid w:val="37E20D3F"/>
+    <w:multiLevelType w:val="hybridMultilevel"/>
+    <w:tmpl w:val="D74C1A88"/>
+    <w:lvl w:ilvl="0" w:tplc="04090001">
+      <w:start w:val="1"/>
+      <w:numFmt w:val="bullet"/>
+      <w:lvlText w:val=""/>
+      <w:lvlJc w:val="left"/>
+      <w:pPr>
+        <w:ind w:left="720" w:hanging="360"/>
+      </w:pPr>
+      <w:rPr>
+        <w:rFonts w:ascii="Symbol" w:hAnsi="Symbol" w:hint="default"/>
+      </w:rPr>
+    </w:lvl>
+    <w:lvl w:ilvl="1" w:tplc="04090003" w:tentative="1">
+      <w:start w:val="1"/>
+      <w:numFmt w:val="bullet"/>
+      <w:lvlText w:val="o"/>
+      <w:lvlJc w:val="left"/>
+      <w:pPr>
+        <w:ind w:left="1440" w:hanging="360"/>
+      </w:pPr>
+      <w:rPr>
+        <w:rFonts w:ascii="Courier New" w:hAnsi="Courier New" w:cs="Courier New" w:hint="default"/>
+      </w:rPr>
+    </w:lvl>
+    <w:lvl w:ilvl="2" w:tplc="04090005" w:tentative="1">
+      <w:start w:val="1"/>
+      <w:numFmt w:val="bullet"/>
+      <w:lvlText w:val=""/>
+      <w:lvlJc w:val="left"/>
+      <w:pPr>
+        <w:ind w:left="2160" w:hanging="360"/>
+      </w:pPr>
+      <w:rPr>
+        <w:rFonts w:ascii="Wingdings" w:hAnsi="Wingdings" w:hint="default"/>
+      </w:rPr>
+    </w:lvl>
+    <w:lvl w:ilvl="3" w:tplc="04090001" w:tentative="1">
+      <w:start w:val="1"/>
+      <w:numFmt w:val="bullet"/>
+      <w:lvlText w:val=""/>
+      <w:lvlJc w:val="left"/>
+      <w:pPr>
+        <w:ind w:left="2880" w:hanging="360"/>
+      </w:pPr>
+      <w:rPr>
+        <w:rFonts w:ascii="Symbol" w:hAnsi="Symbol" w:hint="default"/>
+      </w:rPr>
+    </w:lvl>
+    <w:lvl w:ilvl="4" w:tplc="04090003" w:tentative="1">
+      <w:start w:val="1"/>
+      <w:numFmt w:val="bullet"/>
+      <w:lvlText w:val="o"/>
+      <w:lvlJc w:val="left"/>
+      <w:pPr>
+        <w:ind w:left="3600" w:hanging="360"/>
+      </w:pPr>
+      <w:rPr>
+        <w:rFonts w:ascii="Courier New" w:hAnsi="Courier New" w:cs="Courier New" w:hint="default"/>
+      </w:rPr>
+    </w:lvl>
+    <w:lvl w:ilvl="5" w:tplc="04090005" w:tentative="1">
+      <w:start w:val="1"/>
+      <w:numFmt w:val="bullet"/>
+      <w:lvlText w:val=""/>
+      <w:lvlJc w:val="left"/>
+      <w:pPr>
+        <w:ind w:left="4320" w:hanging="360"/>
+      </w:pPr>
+      <w:rPr>
+        <w:rFonts w:ascii="Wingdings" w:hAnsi="Wingdings" w:hint="default"/>
+      </w:rPr>
+    </w:lvl>
+    <w:lvl w:ilvl="6" w:tplc="04090001" w:tentative="1">
+      <w:start w:val="1"/>
+      <w:numFmt w:val="bullet"/>
+      <w:lvlText w:val=""/>
+      <w:lvlJc w:val="left"/>
+      <w:pPr>
+        <w:ind w:left="5040" w:hanging="360"/>
+      </w:pPr>
+      <w:rPr>
+        <w:rFonts w:ascii="Symbol" w:hAnsi="Symbol" w:hint="default"/>
+      </w:rPr>
+    </w:lvl>
+    <w:lvl w:ilvl="7" w:tplc="04090003" w:tentative="1">
+      <w:start w:val="1"/>
+      <w:numFmt w:val="bullet"/>
+      <w:lvlText w:val="o"/>
+      <w:lvlJc w:val="left"/>
+      <w:pPr>
+        <w:ind w:left="5760" w:hanging="360"/>
+      </w:pPr>
+      <w:rPr>
+        <w:rFonts w:ascii="Courier New" w:hAnsi="Courier New" w:cs="Courier New" w:hint="default"/>
+      </w:rPr>
+    </w:lvl>
+    <w:lvl w:ilvl="8" w:tplc="04090005" w:tentative="1">
+      <w:start w:val="1"/>
+      <w:numFmt w:val="bullet"/>
+      <w:lvlText w:val=""/>
+      <w:lvlJc w:val="left"/>
+      <w:pPr>
+        <w:ind w:left="6480" w:hanging="360"/>
+      </w:pPr>
+      <w:rPr>
+        <w:rFonts w:ascii="Wingdings" w:hAnsi="Wingdings" w:hint="default"/>
+      </w:rPr>
+    </w:lvl>
+  </w:abstractNum>
+  <w:abstractNum w:abstractNumId="14" w15:restartNumberingAfterBreak="0">
     <w:nsid w:val="391E6953"/>
     <w:multiLevelType w:val="hybridMultilevel"/>
     <w:tmpl w:val="CD501F38"/>
@@ -10873,7 +11673,260 @@
       </w:rPr>
     </w:lvl>
   </w:abstractNum>
-  <w:abstractNum w:abstractNumId="14" w15:restartNumberingAfterBreak="0">
+  <w:abstractNum w:abstractNumId="15" w15:restartNumberingAfterBreak="0">
+    <w:nsid w:val="3C914749"/>
+    <w:multiLevelType w:val="hybridMultilevel"/>
+    <w:tmpl w:val="D94A7C1A"/>
+    <w:lvl w:ilvl="0" w:tplc="04090001">
+      <w:start w:val="1"/>
+      <w:numFmt w:val="bullet"/>
+      <w:lvlText w:val=""/>
+      <w:lvlJc w:val="left"/>
+      <w:pPr>
+        <w:ind w:left="1440" w:hanging="360"/>
+      </w:pPr>
+      <w:rPr>
+        <w:rFonts w:ascii="Symbol" w:hAnsi="Symbol" w:hint="default"/>
+      </w:rPr>
+    </w:lvl>
+    <w:lvl w:ilvl="1" w:tplc="04090003" w:tentative="1">
+      <w:start w:val="1"/>
+      <w:numFmt w:val="bullet"/>
+      <w:lvlText w:val="o"/>
+      <w:lvlJc w:val="left"/>
+      <w:pPr>
+        <w:ind w:left="2160" w:hanging="360"/>
+      </w:pPr>
+      <w:rPr>
+        <w:rFonts w:ascii="Courier New" w:hAnsi="Courier New" w:cs="Courier New" w:hint="default"/>
+      </w:rPr>
+    </w:lvl>
+    <w:lvl w:ilvl="2" w:tplc="04090005" w:tentative="1">
+      <w:start w:val="1"/>
+      <w:numFmt w:val="bullet"/>
+      <w:lvlText w:val=""/>
+      <w:lvlJc w:val="left"/>
+      <w:pPr>
+        <w:ind w:left="2880" w:hanging="360"/>
+      </w:pPr>
+      <w:rPr>
+        <w:rFonts w:ascii="Wingdings" w:hAnsi="Wingdings" w:hint="default"/>
+      </w:rPr>
+    </w:lvl>
+    <w:lvl w:ilvl="3" w:tplc="04090001" w:tentative="1">
+      <w:start w:val="1"/>
+      <w:numFmt w:val="bullet"/>
+      <w:lvlText w:val=""/>
+      <w:lvlJc w:val="left"/>
+      <w:pPr>
+        <w:ind w:left="3600" w:hanging="360"/>
+      </w:pPr>
+      <w:rPr>
+        <w:rFonts w:ascii="Symbol" w:hAnsi="Symbol" w:hint="default"/>
+      </w:rPr>
+    </w:lvl>
+    <w:lvl w:ilvl="4" w:tplc="04090003" w:tentative="1">
+      <w:start w:val="1"/>
+      <w:numFmt w:val="bullet"/>
+      <w:lvlText w:val="o"/>
+      <w:lvlJc w:val="left"/>
+      <w:pPr>
+        <w:ind w:left="4320" w:hanging="360"/>
+      </w:pPr>
+      <w:rPr>
+        <w:rFonts w:ascii="Courier New" w:hAnsi="Courier New" w:cs="Courier New" w:hint="default"/>
+      </w:rPr>
+    </w:lvl>
+    <w:lvl w:ilvl="5" w:tplc="04090005" w:tentative="1">
+      <w:start w:val="1"/>
+      <w:numFmt w:val="bullet"/>
+      <w:lvlText w:val=""/>
+      <w:lvlJc w:val="left"/>
+      <w:pPr>
+        <w:ind w:left="5040" w:hanging="360"/>
+      </w:pPr>
+      <w:rPr>
+        <w:rFonts w:ascii="Wingdings" w:hAnsi="Wingdings" w:hint="default"/>
+      </w:rPr>
+    </w:lvl>
+    <w:lvl w:ilvl="6" w:tplc="04090001" w:tentative="1">
+      <w:start w:val="1"/>
+      <w:numFmt w:val="bullet"/>
+      <w:lvlText w:val=""/>
+      <w:lvlJc w:val="left"/>
+      <w:pPr>
+        <w:ind w:left="5760" w:hanging="360"/>
+      </w:pPr>
+      <w:rPr>
+        <w:rFonts w:ascii="Symbol" w:hAnsi="Symbol" w:hint="default"/>
+      </w:rPr>
+    </w:lvl>
+    <w:lvl w:ilvl="7" w:tplc="04090003" w:tentative="1">
+      <w:start w:val="1"/>
+      <w:numFmt w:val="bullet"/>
+      <w:lvlText w:val="o"/>
+      <w:lvlJc w:val="left"/>
+      <w:pPr>
+        <w:ind w:left="6480" w:hanging="360"/>
+      </w:pPr>
+      <w:rPr>
+        <w:rFonts w:ascii="Courier New" w:hAnsi="Courier New" w:cs="Courier New" w:hint="default"/>
+      </w:rPr>
+    </w:lvl>
+    <w:lvl w:ilvl="8" w:tplc="04090005" w:tentative="1">
+      <w:start w:val="1"/>
+      <w:numFmt w:val="bullet"/>
+      <w:lvlText w:val=""/>
+      <w:lvlJc w:val="left"/>
+      <w:pPr>
+        <w:ind w:left="7200" w:hanging="360"/>
+      </w:pPr>
+      <w:rPr>
+        <w:rFonts w:ascii="Wingdings" w:hAnsi="Wingdings" w:hint="default"/>
+      </w:rPr>
+    </w:lvl>
+  </w:abstractNum>
+  <w:abstractNum w:abstractNumId="16" w15:restartNumberingAfterBreak="0">
+    <w:nsid w:val="3EEA5FB4"/>
+    <w:multiLevelType w:val="hybridMultilevel"/>
+    <w:tmpl w:val="B0F064C8"/>
+    <w:lvl w:ilvl="0" w:tplc="A800ACB6">
+      <w:start w:val="1"/>
+      <w:numFmt w:val="bullet"/>
+      <w:lvlText w:val="•"/>
+      <w:lvlJc w:val="left"/>
+      <w:pPr>
+        <w:tabs>
+          <w:tab w:val="num" w:pos="720"/>
+        </w:tabs>
+        <w:ind w:left="720" w:hanging="360"/>
+      </w:pPr>
+      <w:rPr>
+        <w:rFonts w:ascii="Times New Roman" w:hAnsi="Times New Roman" w:hint="default"/>
+      </w:rPr>
+    </w:lvl>
+    <w:lvl w:ilvl="1" w:tplc="52BC741E" w:tentative="1">
+      <w:start w:val="1"/>
+      <w:numFmt w:val="bullet"/>
+      <w:lvlText w:val="•"/>
+      <w:lvlJc w:val="left"/>
+      <w:pPr>
+        <w:tabs>
+          <w:tab w:val="num" w:pos="1440"/>
+        </w:tabs>
+        <w:ind w:left="1440" w:hanging="360"/>
+      </w:pPr>
+      <w:rPr>
+        <w:rFonts w:ascii="Times New Roman" w:hAnsi="Times New Roman" w:hint="default"/>
+      </w:rPr>
+    </w:lvl>
+    <w:lvl w:ilvl="2" w:tplc="38569DEE" w:tentative="1">
+      <w:start w:val="1"/>
+      <w:numFmt w:val="bullet"/>
+      <w:lvlText w:val="•"/>
+      <w:lvlJc w:val="left"/>
+      <w:pPr>
+        <w:tabs>
+          <w:tab w:val="num" w:pos="2160"/>
+        </w:tabs>
+        <w:ind w:left="2160" w:hanging="360"/>
+      </w:pPr>
+      <w:rPr>
+        <w:rFonts w:ascii="Times New Roman" w:hAnsi="Times New Roman" w:hint="default"/>
+      </w:rPr>
+    </w:lvl>
+    <w:lvl w:ilvl="3" w:tplc="1C80C732" w:tentative="1">
+      <w:start w:val="1"/>
+      <w:numFmt w:val="bullet"/>
+      <w:lvlText w:val="•"/>
+      <w:lvlJc w:val="left"/>
+      <w:pPr>
+        <w:tabs>
+          <w:tab w:val="num" w:pos="2880"/>
+        </w:tabs>
+        <w:ind w:left="2880" w:hanging="360"/>
+      </w:pPr>
+      <w:rPr>
+        <w:rFonts w:ascii="Times New Roman" w:hAnsi="Times New Roman" w:hint="default"/>
+      </w:rPr>
+    </w:lvl>
+    <w:lvl w:ilvl="4" w:tplc="4D88D17A" w:tentative="1">
+      <w:start w:val="1"/>
+      <w:numFmt w:val="bullet"/>
+      <w:lvlText w:val="•"/>
+      <w:lvlJc w:val="left"/>
+      <w:pPr>
+        <w:tabs>
+          <w:tab w:val="num" w:pos="3600"/>
+        </w:tabs>
+        <w:ind w:left="3600" w:hanging="360"/>
+      </w:pPr>
+      <w:rPr>
+        <w:rFonts w:ascii="Times New Roman" w:hAnsi="Times New Roman" w:hint="default"/>
+      </w:rPr>
+    </w:lvl>
+    <w:lvl w:ilvl="5" w:tplc="B888E2AA" w:tentative="1">
+      <w:start w:val="1"/>
+      <w:numFmt w:val="bullet"/>
+      <w:lvlText w:val="•"/>
+      <w:lvlJc w:val="left"/>
+      <w:pPr>
+        <w:tabs>
+          <w:tab w:val="num" w:pos="4320"/>
+        </w:tabs>
+        <w:ind w:left="4320" w:hanging="360"/>
+      </w:pPr>
+      <w:rPr>
+        <w:rFonts w:ascii="Times New Roman" w:hAnsi="Times New Roman" w:hint="default"/>
+      </w:rPr>
+    </w:lvl>
+    <w:lvl w:ilvl="6" w:tplc="1C38E076" w:tentative="1">
+      <w:start w:val="1"/>
+      <w:numFmt w:val="bullet"/>
+      <w:lvlText w:val="•"/>
+      <w:lvlJc w:val="left"/>
+      <w:pPr>
+        <w:tabs>
+          <w:tab w:val="num" w:pos="5040"/>
+        </w:tabs>
+        <w:ind w:left="5040" w:hanging="360"/>
+      </w:pPr>
+      <w:rPr>
+        <w:rFonts w:ascii="Times New Roman" w:hAnsi="Times New Roman" w:hint="default"/>
+      </w:rPr>
+    </w:lvl>
+    <w:lvl w:ilvl="7" w:tplc="8E9C7130" w:tentative="1">
+      <w:start w:val="1"/>
+      <w:numFmt w:val="bullet"/>
+      <w:lvlText w:val="•"/>
+      <w:lvlJc w:val="left"/>
+      <w:pPr>
+        <w:tabs>
+          <w:tab w:val="num" w:pos="5760"/>
+        </w:tabs>
+        <w:ind w:left="5760" w:hanging="360"/>
+      </w:pPr>
+      <w:rPr>
+        <w:rFonts w:ascii="Times New Roman" w:hAnsi="Times New Roman" w:hint="default"/>
+      </w:rPr>
+    </w:lvl>
+    <w:lvl w:ilvl="8" w:tplc="BEC2BA26" w:tentative="1">
+      <w:start w:val="1"/>
+      <w:numFmt w:val="bullet"/>
+      <w:lvlText w:val="•"/>
+      <w:lvlJc w:val="left"/>
+      <w:pPr>
+        <w:tabs>
+          <w:tab w:val="num" w:pos="6480"/>
+        </w:tabs>
+        <w:ind w:left="6480" w:hanging="360"/>
+      </w:pPr>
+      <w:rPr>
+        <w:rFonts w:ascii="Times New Roman" w:hAnsi="Times New Roman" w:hint="default"/>
+      </w:rPr>
+    </w:lvl>
+  </w:abstractNum>
+  <w:abstractNum w:abstractNumId="17" w15:restartNumberingAfterBreak="0">
     <w:nsid w:val="449B38C2"/>
     <w:multiLevelType w:val="hybridMultilevel"/>
     <w:tmpl w:val="76F4F7DA"/>
@@ -10986,7 +12039,147 @@
       </w:rPr>
     </w:lvl>
   </w:abstractNum>
-  <w:abstractNum w:abstractNumId="15" w15:restartNumberingAfterBreak="0">
+  <w:abstractNum w:abstractNumId="18" w15:restartNumberingAfterBreak="0">
+    <w:nsid w:val="46643067"/>
+    <w:multiLevelType w:val="hybridMultilevel"/>
+    <w:tmpl w:val="5002ABE4"/>
+    <w:lvl w:ilvl="0" w:tplc="D5F825A4">
+      <w:start w:val="1"/>
+      <w:numFmt w:val="bullet"/>
+      <w:lvlText w:val="•"/>
+      <w:lvlJc w:val="left"/>
+      <w:pPr>
+        <w:tabs>
+          <w:tab w:val="num" w:pos="720"/>
+        </w:tabs>
+        <w:ind w:left="720" w:hanging="360"/>
+      </w:pPr>
+      <w:rPr>
+        <w:rFonts w:ascii="Times New Roman" w:hAnsi="Times New Roman" w:hint="default"/>
+      </w:rPr>
+    </w:lvl>
+    <w:lvl w:ilvl="1" w:tplc="71AC39D6" w:tentative="1">
+      <w:start w:val="1"/>
+      <w:numFmt w:val="bullet"/>
+      <w:lvlText w:val="•"/>
+      <w:lvlJc w:val="left"/>
+      <w:pPr>
+        <w:tabs>
+          <w:tab w:val="num" w:pos="1440"/>
+        </w:tabs>
+        <w:ind w:left="1440" w:hanging="360"/>
+      </w:pPr>
+      <w:rPr>
+        <w:rFonts w:ascii="Times New Roman" w:hAnsi="Times New Roman" w:hint="default"/>
+      </w:rPr>
+    </w:lvl>
+    <w:lvl w:ilvl="2" w:tplc="361AEF72" w:tentative="1">
+      <w:start w:val="1"/>
+      <w:numFmt w:val="bullet"/>
+      <w:lvlText w:val="•"/>
+      <w:lvlJc w:val="left"/>
+      <w:pPr>
+        <w:tabs>
+          <w:tab w:val="num" w:pos="2160"/>
+        </w:tabs>
+        <w:ind w:left="2160" w:hanging="360"/>
+      </w:pPr>
+      <w:rPr>
+        <w:rFonts w:ascii="Times New Roman" w:hAnsi="Times New Roman" w:hint="default"/>
+      </w:rPr>
+    </w:lvl>
+    <w:lvl w:ilvl="3" w:tplc="AAF4BD70" w:tentative="1">
+      <w:start w:val="1"/>
+      <w:numFmt w:val="bullet"/>
+      <w:lvlText w:val="•"/>
+      <w:lvlJc w:val="left"/>
+      <w:pPr>
+        <w:tabs>
+          <w:tab w:val="num" w:pos="2880"/>
+        </w:tabs>
+        <w:ind w:left="2880" w:hanging="360"/>
+      </w:pPr>
+      <w:rPr>
+        <w:rFonts w:ascii="Times New Roman" w:hAnsi="Times New Roman" w:hint="default"/>
+      </w:rPr>
+    </w:lvl>
+    <w:lvl w:ilvl="4" w:tplc="EF94B62A" w:tentative="1">
+      <w:start w:val="1"/>
+      <w:numFmt w:val="bullet"/>
+      <w:lvlText w:val="•"/>
+      <w:lvlJc w:val="left"/>
+      <w:pPr>
+        <w:tabs>
+          <w:tab w:val="num" w:pos="3600"/>
+        </w:tabs>
+        <w:ind w:left="3600" w:hanging="360"/>
+      </w:pPr>
+      <w:rPr>
+        <w:rFonts w:ascii="Times New Roman" w:hAnsi="Times New Roman" w:hint="default"/>
+      </w:rPr>
+    </w:lvl>
+    <w:lvl w:ilvl="5" w:tplc="2206A0F0" w:tentative="1">
+      <w:start w:val="1"/>
+      <w:numFmt w:val="bullet"/>
+      <w:lvlText w:val="•"/>
+      <w:lvlJc w:val="left"/>
+      <w:pPr>
+        <w:tabs>
+          <w:tab w:val="num" w:pos="4320"/>
+        </w:tabs>
+        <w:ind w:left="4320" w:hanging="360"/>
+      </w:pPr>
+      <w:rPr>
+        <w:rFonts w:ascii="Times New Roman" w:hAnsi="Times New Roman" w:hint="default"/>
+      </w:rPr>
+    </w:lvl>
+    <w:lvl w:ilvl="6" w:tplc="A418B740" w:tentative="1">
+      <w:start w:val="1"/>
+      <w:numFmt w:val="bullet"/>
+      <w:lvlText w:val="•"/>
+      <w:lvlJc w:val="left"/>
+      <w:pPr>
+        <w:tabs>
+          <w:tab w:val="num" w:pos="5040"/>
+        </w:tabs>
+        <w:ind w:left="5040" w:hanging="360"/>
+      </w:pPr>
+      <w:rPr>
+        <w:rFonts w:ascii="Times New Roman" w:hAnsi="Times New Roman" w:hint="default"/>
+      </w:rPr>
+    </w:lvl>
+    <w:lvl w:ilvl="7" w:tplc="C9320698" w:tentative="1">
+      <w:start w:val="1"/>
+      <w:numFmt w:val="bullet"/>
+      <w:lvlText w:val="•"/>
+      <w:lvlJc w:val="left"/>
+      <w:pPr>
+        <w:tabs>
+          <w:tab w:val="num" w:pos="5760"/>
+        </w:tabs>
+        <w:ind w:left="5760" w:hanging="360"/>
+      </w:pPr>
+      <w:rPr>
+        <w:rFonts w:ascii="Times New Roman" w:hAnsi="Times New Roman" w:hint="default"/>
+      </w:rPr>
+    </w:lvl>
+    <w:lvl w:ilvl="8" w:tplc="78B06EEC" w:tentative="1">
+      <w:start w:val="1"/>
+      <w:numFmt w:val="bullet"/>
+      <w:lvlText w:val="•"/>
+      <w:lvlJc w:val="left"/>
+      <w:pPr>
+        <w:tabs>
+          <w:tab w:val="num" w:pos="6480"/>
+        </w:tabs>
+        <w:ind w:left="6480" w:hanging="360"/>
+      </w:pPr>
+      <w:rPr>
+        <w:rFonts w:ascii="Times New Roman" w:hAnsi="Times New Roman" w:hint="default"/>
+      </w:rPr>
+    </w:lvl>
+  </w:abstractNum>
+  <w:abstractNum w:abstractNumId="19" w15:restartNumberingAfterBreak="0">
     <w:nsid w:val="4AA8487B"/>
     <w:multiLevelType w:val="hybridMultilevel"/>
     <w:tmpl w:val="7C1CB290"/>
@@ -11099,7 +12292,120 @@
       </w:rPr>
     </w:lvl>
   </w:abstractNum>
-  <w:abstractNum w:abstractNumId="16" w15:restartNumberingAfterBreak="0">
+  <w:abstractNum w:abstractNumId="20" w15:restartNumberingAfterBreak="0">
+    <w:nsid w:val="4BAA0C07"/>
+    <w:multiLevelType w:val="hybridMultilevel"/>
+    <w:tmpl w:val="2FDC9170"/>
+    <w:lvl w:ilvl="0" w:tplc="04090001">
+      <w:start w:val="1"/>
+      <w:numFmt w:val="bullet"/>
+      <w:lvlText w:val=""/>
+      <w:lvlJc w:val="left"/>
+      <w:pPr>
+        <w:ind w:left="720" w:hanging="360"/>
+      </w:pPr>
+      <w:rPr>
+        <w:rFonts w:ascii="Symbol" w:hAnsi="Symbol" w:hint="default"/>
+      </w:rPr>
+    </w:lvl>
+    <w:lvl w:ilvl="1" w:tplc="04090003" w:tentative="1">
+      <w:start w:val="1"/>
+      <w:numFmt w:val="bullet"/>
+      <w:lvlText w:val="o"/>
+      <w:lvlJc w:val="left"/>
+      <w:pPr>
+        <w:ind w:left="1440" w:hanging="360"/>
+      </w:pPr>
+      <w:rPr>
+        <w:rFonts w:ascii="Courier New" w:hAnsi="Courier New" w:cs="Courier New" w:hint="default"/>
+      </w:rPr>
+    </w:lvl>
+    <w:lvl w:ilvl="2" w:tplc="04090005" w:tentative="1">
+      <w:start w:val="1"/>
+      <w:numFmt w:val="bullet"/>
+      <w:lvlText w:val=""/>
+      <w:lvlJc w:val="left"/>
+      <w:pPr>
+        <w:ind w:left="2160" w:hanging="360"/>
+      </w:pPr>
+      <w:rPr>
+        <w:rFonts w:ascii="Wingdings" w:hAnsi="Wingdings" w:hint="default"/>
+      </w:rPr>
+    </w:lvl>
+    <w:lvl w:ilvl="3" w:tplc="04090001" w:tentative="1">
+      <w:start w:val="1"/>
+      <w:numFmt w:val="bullet"/>
+      <w:lvlText w:val=""/>
+      <w:lvlJc w:val="left"/>
+      <w:pPr>
+        <w:ind w:left="2880" w:hanging="360"/>
+      </w:pPr>
+      <w:rPr>
+        <w:rFonts w:ascii="Symbol" w:hAnsi="Symbol" w:hint="default"/>
+      </w:rPr>
+    </w:lvl>
+    <w:lvl w:ilvl="4" w:tplc="04090003" w:tentative="1">
+      <w:start w:val="1"/>
+      <w:numFmt w:val="bullet"/>
+      <w:lvlText w:val="o"/>
+      <w:lvlJc w:val="left"/>
+      <w:pPr>
+        <w:ind w:left="3600" w:hanging="360"/>
+      </w:pPr>
+      <w:rPr>
+        <w:rFonts w:ascii="Courier New" w:hAnsi="Courier New" w:cs="Courier New" w:hint="default"/>
+      </w:rPr>
+    </w:lvl>
+    <w:lvl w:ilvl="5" w:tplc="04090005" w:tentative="1">
+      <w:start w:val="1"/>
+      <w:numFmt w:val="bullet"/>
+      <w:lvlText w:val=""/>
+      <w:lvlJc w:val="left"/>
+      <w:pPr>
+        <w:ind w:left="4320" w:hanging="360"/>
+      </w:pPr>
+      <w:rPr>
+        <w:rFonts w:ascii="Wingdings" w:hAnsi="Wingdings" w:hint="default"/>
+      </w:rPr>
+    </w:lvl>
+    <w:lvl w:ilvl="6" w:tplc="04090001" w:tentative="1">
+      <w:start w:val="1"/>
+      <w:numFmt w:val="bullet"/>
+      <w:lvlText w:val=""/>
+      <w:lvlJc w:val="left"/>
+      <w:pPr>
+        <w:ind w:left="5040" w:hanging="360"/>
+      </w:pPr>
+      <w:rPr>
+        <w:rFonts w:ascii="Symbol" w:hAnsi="Symbol" w:hint="default"/>
+      </w:rPr>
+    </w:lvl>
+    <w:lvl w:ilvl="7" w:tplc="04090003" w:tentative="1">
+      <w:start w:val="1"/>
+      <w:numFmt w:val="bullet"/>
+      <w:lvlText w:val="o"/>
+      <w:lvlJc w:val="left"/>
+      <w:pPr>
+        <w:ind w:left="5760" w:hanging="360"/>
+      </w:pPr>
+      <w:rPr>
+        <w:rFonts w:ascii="Courier New" w:hAnsi="Courier New" w:cs="Courier New" w:hint="default"/>
+      </w:rPr>
+    </w:lvl>
+    <w:lvl w:ilvl="8" w:tplc="04090005" w:tentative="1">
+      <w:start w:val="1"/>
+      <w:numFmt w:val="bullet"/>
+      <w:lvlText w:val=""/>
+      <w:lvlJc w:val="left"/>
+      <w:pPr>
+        <w:ind w:left="6480" w:hanging="360"/>
+      </w:pPr>
+      <w:rPr>
+        <w:rFonts w:ascii="Wingdings" w:hAnsi="Wingdings" w:hint="default"/>
+      </w:rPr>
+    </w:lvl>
+  </w:abstractNum>
+  <w:abstractNum w:abstractNumId="21" w15:restartNumberingAfterBreak="0">
     <w:nsid w:val="61E13B22"/>
     <w:multiLevelType w:val="hybridMultilevel"/>
     <w:tmpl w:val="9D9E4A28"/>
@@ -11212,7 +12518,7 @@
       </w:rPr>
     </w:lvl>
   </w:abstractNum>
-  <w:abstractNum w:abstractNumId="17" w15:restartNumberingAfterBreak="0">
+  <w:abstractNum w:abstractNumId="22" w15:restartNumberingAfterBreak="0">
     <w:nsid w:val="68641BD6"/>
     <w:multiLevelType w:val="hybridMultilevel"/>
     <w:tmpl w:val="159C5AE6"/>
@@ -11325,7 +12631,7 @@
       </w:rPr>
     </w:lvl>
   </w:abstractNum>
-  <w:abstractNum w:abstractNumId="18" w15:restartNumberingAfterBreak="0">
+  <w:abstractNum w:abstractNumId="23" w15:restartNumberingAfterBreak="0">
     <w:nsid w:val="68F14017"/>
     <w:multiLevelType w:val="hybridMultilevel"/>
     <w:tmpl w:val="FE721946"/>
@@ -11438,7 +12744,7 @@
       </w:rPr>
     </w:lvl>
   </w:abstractNum>
-  <w:abstractNum w:abstractNumId="19" w15:restartNumberingAfterBreak="0">
+  <w:abstractNum w:abstractNumId="24" w15:restartNumberingAfterBreak="0">
     <w:nsid w:val="6F8B710D"/>
     <w:multiLevelType w:val="hybridMultilevel"/>
     <w:tmpl w:val="7CC8A702"/>
@@ -11551,7 +12857,7 @@
       </w:rPr>
     </w:lvl>
   </w:abstractNum>
-  <w:abstractNum w:abstractNumId="20" w15:restartNumberingAfterBreak="0">
+  <w:abstractNum w:abstractNumId="25" w15:restartNumberingAfterBreak="0">
     <w:nsid w:val="7D684244"/>
     <w:multiLevelType w:val="hybridMultilevel"/>
     <w:tmpl w:val="90163FEA"/>
@@ -11648,10 +12954,10 @@
     <w:abstractNumId w:val="1"/>
   </w:num>
   <w:num w:numId="3">
-    <w:abstractNumId w:val="13"/>
+    <w:abstractNumId w:val="14"/>
   </w:num>
   <w:num w:numId="4">
-    <w:abstractNumId w:val="17"/>
+    <w:abstractNumId w:val="22"/>
   </w:num>
   <w:num w:numId="5">
     <w:abstractNumId w:val="7"/>
@@ -11660,22 +12966,22 @@
     <w:abstractNumId w:val="12"/>
   </w:num>
   <w:num w:numId="7">
-    <w:abstractNumId w:val="14"/>
+    <w:abstractNumId w:val="17"/>
   </w:num>
   <w:num w:numId="8">
     <w:abstractNumId w:val="3"/>
   </w:num>
   <w:num w:numId="9">
-    <w:abstractNumId w:val="19"/>
+    <w:abstractNumId w:val="24"/>
   </w:num>
   <w:num w:numId="10">
     <w:abstractNumId w:val="4"/>
   </w:num>
   <w:num w:numId="11">
-    <w:abstractNumId w:val="20"/>
+    <w:abstractNumId w:val="25"/>
   </w:num>
   <w:num w:numId="12">
-    <w:abstractNumId w:val="16"/>
+    <w:abstractNumId w:val="21"/>
   </w:num>
   <w:num w:numId="13">
     <w:abstractNumId w:val="6"/>
@@ -11687,7 +12993,7 @@
     <w:abstractNumId w:val="11"/>
   </w:num>
   <w:num w:numId="16">
-    <w:abstractNumId w:val="15"/>
+    <w:abstractNumId w:val="19"/>
   </w:num>
   <w:num w:numId="17">
     <w:abstractNumId w:val="9"/>
@@ -11702,10 +13008,25 @@
     <w:abstractNumId w:val="8"/>
   </w:num>
   <w:num w:numId="21">
-    <w:abstractNumId w:val="18"/>
+    <w:abstractNumId w:val="23"/>
   </w:num>
   <w:num w:numId="22">
     <w:abstractNumId w:val="0"/>
+  </w:num>
+  <w:num w:numId="23">
+    <w:abstractNumId w:val="18"/>
+  </w:num>
+  <w:num w:numId="24">
+    <w:abstractNumId w:val="16"/>
+  </w:num>
+  <w:num w:numId="25">
+    <w:abstractNumId w:val="13"/>
+  </w:num>
+  <w:num w:numId="26">
+    <w:abstractNumId w:val="15"/>
+  </w:num>
+  <w:num w:numId="27">
+    <w:abstractNumId w:val="20"/>
   </w:num>
 </w:numbering>
 </file>
@@ -12123,7 +13444,6 @@
   <w:style w:type="character" w:default="1" w:styleId="a0">
     <w:name w:val="Default Paragraph Font"/>
     <w:uiPriority w:val="1"/>
-    <w:semiHidden/>
     <w:unhideWhenUsed/>
   </w:style>
   <w:style w:type="table" w:default="1" w:styleId="a1">

</xml_diff>